<commit_message>
réctif des pré conditions
</commit_message>
<xml_diff>
--- a/Document Architecture et Conception_complété v2.docx
+++ b/Document Architecture et Conception_complété v2.docx
@@ -2408,8 +2408,6 @@
           <w:u w:val="single"/>
         </w:rPr>
       </w:pPr>
-      <w:bookmarkStart w:id="2" w:name="_GoBack"/>
-      <w:bookmarkEnd w:id="2"/>
       <w:r>
         <w:rPr>
           <w:rFonts w:ascii="Cambria" w:hAnsi="Cambria"/>
@@ -14096,7 +14094,25 @@
                 <w:szCs w:val="24"/>
                 <w:lang w:eastAsia="fr-FR"/>
               </w:rPr>
-              <w:t>Se trouver sur la page HOME ou sur la page de liste des cours.</w:t>
+              <w:t xml:space="preserve">Se trouver sur </w:t>
+            </w:r>
+            <w:r>
+              <w:rPr>
+                <w:rFonts w:ascii="Cambria" w:eastAsia="Times New Roman" w:hAnsi="Cambria" w:cs="Times New Roman"/>
+                <w:sz w:val="24"/>
+                <w:szCs w:val="24"/>
+                <w:lang w:eastAsia="fr-FR"/>
+              </w:rPr>
+              <w:t xml:space="preserve">n’importe quelles pages </w:t>
+            </w:r>
+            <w:r>
+              <w:rPr>
+                <w:rFonts w:ascii="Cambria" w:eastAsia="Times New Roman" w:hAnsi="Cambria" w:cs="Times New Roman"/>
+                <w:sz w:val="24"/>
+                <w:szCs w:val="24"/>
+                <w:lang w:eastAsia="fr-FR"/>
+              </w:rPr>
+              <w:t>ou sur la page de liste des cours.</w:t>
             </w:r>
           </w:p>
         </w:tc>
@@ -14945,7 +14961,6 @@
                 <w:lang w:val="en-US" w:eastAsia="fr-FR"/>
               </w:rPr>
             </w:pPr>
-            <w:proofErr w:type="spellStart"/>
             <w:r>
               <w:rPr>
                 <w:rFonts w:ascii="Cambria" w:eastAsia="Times New Roman" w:hAnsi="Cambria" w:cs="Calibri"/>
@@ -14955,9 +14970,9 @@
                 <w:szCs w:val="24"/>
                 <w:lang w:val="en-US" w:eastAsia="fr-FR"/>
               </w:rPr>
-              <w:t>Pré</w:t>
-            </w:r>
-            <w:proofErr w:type="spellEnd"/>
+              <w:t xml:space="preserve">Flux </w:t>
+            </w:r>
+            <w:proofErr w:type="spellStart"/>
             <w:r>
               <w:rPr>
                 <w:rFonts w:ascii="Cambria" w:eastAsia="Times New Roman" w:hAnsi="Cambria" w:cs="Calibri"/>
@@ -14967,8 +14982,9 @@
                 <w:szCs w:val="24"/>
                 <w:lang w:val="en-US" w:eastAsia="fr-FR"/>
               </w:rPr>
-              <w:t>-condition(s)</w:t>
-            </w:r>
+              <w:t>d’évènements</w:t>
+            </w:r>
+            <w:proofErr w:type="spellEnd"/>
           </w:p>
         </w:tc>
       </w:tr>
@@ -14990,126 +15006,6 @@
                 <w:rFonts w:ascii="Cambria" w:eastAsia="Times New Roman" w:hAnsi="Cambria" w:cs="Times New Roman"/>
                 <w:sz w:val="24"/>
                 <w:szCs w:val="24"/>
-                <w:lang w:val="fr-CA" w:eastAsia="fr-FR"/>
-              </w:rPr>
-            </w:pPr>
-            <w:proofErr w:type="spellStart"/>
-            <w:r>
-              <w:rPr>
-                <w:rFonts w:ascii="Cambria" w:eastAsia="Times New Roman" w:hAnsi="Cambria" w:cs="Calibri"/>
-                <w:sz w:val="24"/>
-                <w:szCs w:val="24"/>
-                <w:lang w:val="fr-CA" w:eastAsia="fr-FR"/>
-              </w:rPr>
-              <w:t>Pré-condition</w:t>
-            </w:r>
-            <w:proofErr w:type="spellEnd"/>
-            <w:r>
-              <w:rPr>
-                <w:rFonts w:ascii="Cambria" w:eastAsia="Times New Roman" w:hAnsi="Cambria" w:cs="Calibri"/>
-                <w:sz w:val="24"/>
-                <w:szCs w:val="24"/>
-                <w:lang w:val="fr-CA" w:eastAsia="fr-FR"/>
-              </w:rPr>
-              <w:t xml:space="preserve"> 1.</w:t>
-            </w:r>
-          </w:p>
-        </w:tc>
-        <w:tc>
-          <w:tcPr>
-            <w:tcW w:w="7104" w:type="dxa"/>
-            <w:gridSpan w:val="6"/>
-            <w:hideMark/>
-          </w:tcPr>
-          <w:p>
-            <w:pPr>
-              <w:spacing w:before="100" w:beforeAutospacing="1" w:after="119" w:line="238" w:lineRule="atLeast"/>
-              <w:rPr>
-                <w:rFonts w:ascii="Cambria" w:eastAsia="Times New Roman" w:hAnsi="Cambria" w:cs="Times New Roman"/>
-                <w:sz w:val="24"/>
-                <w:szCs w:val="24"/>
-                <w:lang w:eastAsia="fr-FR"/>
-              </w:rPr>
-            </w:pPr>
-            <w:r>
-              <w:rPr>
-                <w:rFonts w:ascii="Cambria" w:eastAsia="Times New Roman" w:hAnsi="Cambria" w:cs="Times New Roman"/>
-                <w:sz w:val="24"/>
-                <w:szCs w:val="24"/>
-                <w:lang w:eastAsia="fr-FR"/>
-              </w:rPr>
-              <w:t>Se trouver sur la page HOME.</w:t>
-            </w:r>
-          </w:p>
-        </w:tc>
-      </w:tr>
-      <w:tr>
-        <w:trPr>
-          <w:cantSplit/>
-          <w:tblCellSpacing w:w="0" w:type="dxa"/>
-        </w:trPr>
-        <w:tc>
-          <w:tcPr>
-            <w:tcW w:w="9390" w:type="dxa"/>
-            <w:gridSpan w:val="9"/>
-            <w:shd w:val="clear" w:color="auto" w:fill="E6E6E6"/>
-            <w:hideMark/>
-          </w:tcPr>
-          <w:p>
-            <w:pPr>
-              <w:spacing w:before="100" w:beforeAutospacing="1" w:after="119" w:line="238" w:lineRule="atLeast"/>
-              <w:rPr>
-                <w:rFonts w:ascii="Cambria" w:eastAsia="Times New Roman" w:hAnsi="Cambria" w:cs="Times New Roman"/>
-                <w:sz w:val="24"/>
-                <w:szCs w:val="24"/>
-                <w:lang w:val="en-US" w:eastAsia="fr-FR"/>
-              </w:rPr>
-            </w:pPr>
-            <w:r>
-              <w:rPr>
-                <w:rFonts w:ascii="Cambria" w:eastAsia="Times New Roman" w:hAnsi="Cambria" w:cs="Calibri"/>
-                <w:b/>
-                <w:bCs/>
-                <w:sz w:val="24"/>
-                <w:szCs w:val="24"/>
-                <w:lang w:val="en-US" w:eastAsia="fr-FR"/>
-              </w:rPr>
-              <w:t xml:space="preserve">Flux </w:t>
-            </w:r>
-            <w:proofErr w:type="spellStart"/>
-            <w:r>
-              <w:rPr>
-                <w:rFonts w:ascii="Cambria" w:eastAsia="Times New Roman" w:hAnsi="Cambria" w:cs="Calibri"/>
-                <w:b/>
-                <w:bCs/>
-                <w:sz w:val="24"/>
-                <w:szCs w:val="24"/>
-                <w:lang w:val="en-US" w:eastAsia="fr-FR"/>
-              </w:rPr>
-              <w:t>d’évènements</w:t>
-            </w:r>
-            <w:proofErr w:type="spellEnd"/>
-          </w:p>
-        </w:tc>
-      </w:tr>
-      <w:tr>
-        <w:trPr>
-          <w:cantSplit/>
-          <w:tblCellSpacing w:w="0" w:type="dxa"/>
-        </w:trPr>
-        <w:tc>
-          <w:tcPr>
-            <w:tcW w:w="2286" w:type="dxa"/>
-            <w:gridSpan w:val="3"/>
-            <w:hideMark/>
-          </w:tcPr>
-          <w:p>
-            <w:pPr>
-              <w:spacing w:before="100" w:beforeAutospacing="1" w:after="119" w:line="238" w:lineRule="atLeast"/>
-              <w:rPr>
-                <w:rFonts w:ascii="Cambria" w:eastAsia="Times New Roman" w:hAnsi="Cambria" w:cs="Times New Roman"/>
-                <w:sz w:val="24"/>
-                <w:szCs w:val="24"/>
                 <w:lang w:val="en-US" w:eastAsia="fr-FR"/>
               </w:rPr>
             </w:pPr>
@@ -15169,7 +15065,25 @@
                 <w:szCs w:val="24"/>
                 <w:lang w:eastAsia="fr-FR"/>
               </w:rPr>
-              <w:t> ».</w:t>
+              <w:t> »</w:t>
+            </w:r>
+            <w:r>
+              <w:rPr>
+                <w:rFonts w:ascii="Cambria" w:eastAsia="Times New Roman" w:hAnsi="Cambria" w:cs="Times New Roman"/>
+                <w:sz w:val="24"/>
+                <w:szCs w:val="24"/>
+                <w:lang w:eastAsia="fr-FR"/>
+              </w:rPr>
+              <w:t xml:space="preserve"> présent en haut de chaque page</w:t>
+            </w:r>
+            <w:r>
+              <w:rPr>
+                <w:rFonts w:ascii="Cambria" w:eastAsia="Times New Roman" w:hAnsi="Cambria" w:cs="Times New Roman"/>
+                <w:sz w:val="24"/>
+                <w:szCs w:val="24"/>
+                <w:lang w:eastAsia="fr-FR"/>
+              </w:rPr>
+              <w:t>.</w:t>
             </w:r>
           </w:p>
           <w:p>
@@ -15889,7 +15803,6 @@
                 <w:lang w:val="en-US" w:eastAsia="fr-FR"/>
               </w:rPr>
             </w:pPr>
-            <w:proofErr w:type="spellStart"/>
             <w:r>
               <w:rPr>
                 <w:rFonts w:ascii="Cambria" w:eastAsia="Times New Roman" w:hAnsi="Cambria" w:cs="Calibri"/>
@@ -15899,9 +15812,9 @@
                 <w:szCs w:val="24"/>
                 <w:lang w:val="en-US" w:eastAsia="fr-FR"/>
               </w:rPr>
-              <w:t>Pré</w:t>
-            </w:r>
-            <w:proofErr w:type="spellEnd"/>
+              <w:t xml:space="preserve">Flux </w:t>
+            </w:r>
+            <w:proofErr w:type="spellStart"/>
             <w:r>
               <w:rPr>
                 <w:rFonts w:ascii="Cambria" w:eastAsia="Times New Roman" w:hAnsi="Cambria" w:cs="Calibri"/>
@@ -15911,8 +15824,9 @@
                 <w:szCs w:val="24"/>
                 <w:lang w:val="en-US" w:eastAsia="fr-FR"/>
               </w:rPr>
-              <w:t>-condition(s)</w:t>
-            </w:r>
+              <w:t>d’évènements</w:t>
+            </w:r>
+            <w:proofErr w:type="spellEnd"/>
           </w:p>
         </w:tc>
       </w:tr>
@@ -15934,126 +15848,6 @@
                 <w:rFonts w:ascii="Cambria" w:eastAsia="Times New Roman" w:hAnsi="Cambria" w:cs="Times New Roman"/>
                 <w:sz w:val="24"/>
                 <w:szCs w:val="24"/>
-                <w:lang w:val="fr-CA" w:eastAsia="fr-FR"/>
-              </w:rPr>
-            </w:pPr>
-            <w:proofErr w:type="spellStart"/>
-            <w:r>
-              <w:rPr>
-                <w:rFonts w:ascii="Cambria" w:eastAsia="Times New Roman" w:hAnsi="Cambria" w:cs="Calibri"/>
-                <w:sz w:val="24"/>
-                <w:szCs w:val="24"/>
-                <w:lang w:val="fr-CA" w:eastAsia="fr-FR"/>
-              </w:rPr>
-              <w:t>Pré-condition</w:t>
-            </w:r>
-            <w:proofErr w:type="spellEnd"/>
-            <w:r>
-              <w:rPr>
-                <w:rFonts w:ascii="Cambria" w:eastAsia="Times New Roman" w:hAnsi="Cambria" w:cs="Calibri"/>
-                <w:sz w:val="24"/>
-                <w:szCs w:val="24"/>
-                <w:lang w:val="fr-CA" w:eastAsia="fr-FR"/>
-              </w:rPr>
-              <w:t xml:space="preserve"> 1.</w:t>
-            </w:r>
-          </w:p>
-        </w:tc>
-        <w:tc>
-          <w:tcPr>
-            <w:tcW w:w="6947" w:type="dxa"/>
-            <w:gridSpan w:val="6"/>
-            <w:hideMark/>
-          </w:tcPr>
-          <w:p>
-            <w:pPr>
-              <w:spacing w:before="100" w:beforeAutospacing="1" w:after="119" w:line="238" w:lineRule="atLeast"/>
-              <w:rPr>
-                <w:rFonts w:ascii="Cambria" w:eastAsia="Times New Roman" w:hAnsi="Cambria" w:cs="Times New Roman"/>
-                <w:sz w:val="24"/>
-                <w:szCs w:val="24"/>
-                <w:lang w:eastAsia="fr-FR"/>
-              </w:rPr>
-            </w:pPr>
-            <w:r>
-              <w:rPr>
-                <w:rFonts w:ascii="Cambria" w:eastAsia="Times New Roman" w:hAnsi="Cambria" w:cs="Times New Roman"/>
-                <w:sz w:val="24"/>
-                <w:szCs w:val="24"/>
-                <w:lang w:eastAsia="fr-FR"/>
-              </w:rPr>
-              <w:t>Se trouver sur la page HOME.</w:t>
-            </w:r>
-          </w:p>
-        </w:tc>
-      </w:tr>
-      <w:tr>
-        <w:trPr>
-          <w:cantSplit/>
-          <w:tblCellSpacing w:w="0" w:type="dxa"/>
-        </w:trPr>
-        <w:tc>
-          <w:tcPr>
-            <w:tcW w:w="9390" w:type="dxa"/>
-            <w:gridSpan w:val="9"/>
-            <w:shd w:val="clear" w:color="auto" w:fill="E6E6E6"/>
-            <w:hideMark/>
-          </w:tcPr>
-          <w:p>
-            <w:pPr>
-              <w:spacing w:before="100" w:beforeAutospacing="1" w:after="119" w:line="238" w:lineRule="atLeast"/>
-              <w:rPr>
-                <w:rFonts w:ascii="Cambria" w:eastAsia="Times New Roman" w:hAnsi="Cambria" w:cs="Times New Roman"/>
-                <w:sz w:val="24"/>
-                <w:szCs w:val="24"/>
-                <w:lang w:val="en-US" w:eastAsia="fr-FR"/>
-              </w:rPr>
-            </w:pPr>
-            <w:r>
-              <w:rPr>
-                <w:rFonts w:ascii="Cambria" w:eastAsia="Times New Roman" w:hAnsi="Cambria" w:cs="Calibri"/>
-                <w:b/>
-                <w:bCs/>
-                <w:sz w:val="24"/>
-                <w:szCs w:val="24"/>
-                <w:lang w:val="en-US" w:eastAsia="fr-FR"/>
-              </w:rPr>
-              <w:t xml:space="preserve">Flux </w:t>
-            </w:r>
-            <w:proofErr w:type="spellStart"/>
-            <w:r>
-              <w:rPr>
-                <w:rFonts w:ascii="Cambria" w:eastAsia="Times New Roman" w:hAnsi="Cambria" w:cs="Calibri"/>
-                <w:b/>
-                <w:bCs/>
-                <w:sz w:val="24"/>
-                <w:szCs w:val="24"/>
-                <w:lang w:val="en-US" w:eastAsia="fr-FR"/>
-              </w:rPr>
-              <w:t>d’évènements</w:t>
-            </w:r>
-            <w:proofErr w:type="spellEnd"/>
-          </w:p>
-        </w:tc>
-      </w:tr>
-      <w:tr>
-        <w:trPr>
-          <w:cantSplit/>
-          <w:tblCellSpacing w:w="0" w:type="dxa"/>
-        </w:trPr>
-        <w:tc>
-          <w:tcPr>
-            <w:tcW w:w="2443" w:type="dxa"/>
-            <w:gridSpan w:val="3"/>
-            <w:hideMark/>
-          </w:tcPr>
-          <w:p>
-            <w:pPr>
-              <w:spacing w:before="100" w:beforeAutospacing="1" w:after="119" w:line="238" w:lineRule="atLeast"/>
-              <w:rPr>
-                <w:rFonts w:ascii="Cambria" w:eastAsia="Times New Roman" w:hAnsi="Cambria" w:cs="Times New Roman"/>
-                <w:sz w:val="24"/>
-                <w:szCs w:val="24"/>
                 <w:lang w:val="en-US" w:eastAsia="fr-FR"/>
               </w:rPr>
             </w:pPr>
@@ -16122,7 +15916,25 @@
                 <w:szCs w:val="24"/>
                 <w:lang w:eastAsia="fr-FR"/>
               </w:rPr>
-              <w:t> ».</w:t>
+              <w:t> »</w:t>
+            </w:r>
+            <w:r>
+              <w:rPr>
+                <w:rFonts w:ascii="Cambria" w:eastAsia="Times New Roman" w:hAnsi="Cambria" w:cs="Times New Roman"/>
+                <w:sz w:val="24"/>
+                <w:szCs w:val="24"/>
+                <w:lang w:eastAsia="fr-FR"/>
+              </w:rPr>
+              <w:t xml:space="preserve"> présent en bas de chaque page</w:t>
+            </w:r>
+            <w:r>
+              <w:rPr>
+                <w:rFonts w:ascii="Cambria" w:eastAsia="Times New Roman" w:hAnsi="Cambria" w:cs="Times New Roman"/>
+                <w:sz w:val="24"/>
+                <w:szCs w:val="24"/>
+                <w:lang w:eastAsia="fr-FR"/>
+              </w:rPr>
+              <w:t>.</w:t>
             </w:r>
           </w:p>
           <w:p>
@@ -18374,7 +18186,7 @@
         </w:trPr>
         <w:tc>
           <w:tcPr>
-            <w:tcW w:w="454" w:type="dxa"/>
+            <w:tcW w:w="479" w:type="dxa"/>
             <w:shd w:val="clear" w:color="auto" w:fill="D9D9D9"/>
             <w:vAlign w:val="center"/>
             <w:hideMark/>
@@ -18405,7 +18217,7 @@
         </w:tc>
         <w:tc>
           <w:tcPr>
-            <w:tcW w:w="1979" w:type="dxa"/>
+            <w:tcW w:w="1745" w:type="dxa"/>
             <w:gridSpan w:val="2"/>
             <w:shd w:val="clear" w:color="auto" w:fill="D9D9D9"/>
             <w:vAlign w:val="center"/>
@@ -18434,7 +18246,7 @@
         </w:tc>
         <w:tc>
           <w:tcPr>
-            <w:tcW w:w="1431" w:type="dxa"/>
+            <w:tcW w:w="2008" w:type="dxa"/>
             <w:gridSpan w:val="2"/>
             <w:shd w:val="clear" w:color="auto" w:fill="D9D9D9"/>
             <w:vAlign w:val="center"/>
@@ -18476,7 +18288,7 @@
         </w:tc>
         <w:tc>
           <w:tcPr>
-            <w:tcW w:w="3258" w:type="dxa"/>
+            <w:tcW w:w="3025" w:type="dxa"/>
             <w:gridSpan w:val="2"/>
             <w:shd w:val="clear" w:color="auto" w:fill="D9D9D9"/>
             <w:vAlign w:val="center"/>
@@ -18516,7 +18328,7 @@
         </w:tc>
         <w:tc>
           <w:tcPr>
-            <w:tcW w:w="1035" w:type="dxa"/>
+            <w:tcW w:w="1068" w:type="dxa"/>
             <w:shd w:val="clear" w:color="auto" w:fill="D9D9D9"/>
             <w:vAlign w:val="center"/>
             <w:hideMark/>
@@ -18546,7 +18358,7 @@
         </w:tc>
         <w:tc>
           <w:tcPr>
-            <w:tcW w:w="1233" w:type="dxa"/>
+            <w:tcW w:w="1065" w:type="dxa"/>
             <w:shd w:val="clear" w:color="auto" w:fill="D9D9D9"/>
             <w:vAlign w:val="center"/>
             <w:hideMark/>
@@ -18579,7 +18391,7 @@
         </w:trPr>
         <w:tc>
           <w:tcPr>
-            <w:tcW w:w="2433" w:type="dxa"/>
+            <w:tcW w:w="2224" w:type="dxa"/>
             <w:gridSpan w:val="3"/>
             <w:hideMark/>
           </w:tcPr>
@@ -18608,7 +18420,7 @@
         </w:tc>
         <w:tc>
           <w:tcPr>
-            <w:tcW w:w="6957" w:type="dxa"/>
+            <w:tcW w:w="7166" w:type="dxa"/>
             <w:gridSpan w:val="6"/>
             <w:hideMark/>
           </w:tcPr>
@@ -18649,7 +18461,7 @@
         </w:trPr>
         <w:tc>
           <w:tcPr>
-            <w:tcW w:w="2433" w:type="dxa"/>
+            <w:tcW w:w="2224" w:type="dxa"/>
             <w:gridSpan w:val="3"/>
             <w:hideMark/>
           </w:tcPr>
@@ -18678,7 +18490,7 @@
         </w:tc>
         <w:tc>
           <w:tcPr>
-            <w:tcW w:w="6957" w:type="dxa"/>
+            <w:tcW w:w="7166" w:type="dxa"/>
             <w:gridSpan w:val="6"/>
             <w:hideMark/>
           </w:tcPr>
@@ -18726,7 +18538,6 @@
                 <w:lang w:val="en-US" w:eastAsia="fr-FR"/>
               </w:rPr>
             </w:pPr>
-            <w:proofErr w:type="spellStart"/>
             <w:r>
               <w:rPr>
                 <w:rFonts w:ascii="Cambria" w:eastAsia="Times New Roman" w:hAnsi="Cambria" w:cs="Calibri"/>
@@ -18736,9 +18547,9 @@
                 <w:szCs w:val="24"/>
                 <w:lang w:val="en-US" w:eastAsia="fr-FR"/>
               </w:rPr>
-              <w:t>Pré</w:t>
-            </w:r>
-            <w:proofErr w:type="spellEnd"/>
+              <w:t xml:space="preserve">Flux </w:t>
+            </w:r>
+            <w:proofErr w:type="spellStart"/>
             <w:r>
               <w:rPr>
                 <w:rFonts w:ascii="Cambria" w:eastAsia="Times New Roman" w:hAnsi="Cambria" w:cs="Calibri"/>
@@ -18748,8 +18559,9 @@
                 <w:szCs w:val="24"/>
                 <w:lang w:val="en-US" w:eastAsia="fr-FR"/>
               </w:rPr>
-              <w:t>-condition(s)</w:t>
-            </w:r>
+              <w:t>d’évènements</w:t>
+            </w:r>
+            <w:proofErr w:type="spellEnd"/>
           </w:p>
         </w:tc>
       </w:tr>
@@ -18760,7 +18572,7 @@
         </w:trPr>
         <w:tc>
           <w:tcPr>
-            <w:tcW w:w="2433" w:type="dxa"/>
+            <w:tcW w:w="2224" w:type="dxa"/>
             <w:gridSpan w:val="3"/>
             <w:hideMark/>
           </w:tcPr>
@@ -18771,55 +18583,135 @@
                 <w:rFonts w:ascii="Cambria" w:eastAsia="Times New Roman" w:hAnsi="Cambria" w:cs="Times New Roman"/>
                 <w:sz w:val="24"/>
                 <w:szCs w:val="24"/>
+                <w:lang w:val="en-US" w:eastAsia="fr-FR"/>
+              </w:rPr>
+            </w:pPr>
+            <w:r>
+              <w:rPr>
+                <w:rFonts w:ascii="Cambria" w:eastAsia="Times New Roman" w:hAnsi="Cambria" w:cs="Calibri"/>
+                <w:sz w:val="24"/>
+                <w:szCs w:val="24"/>
                 <w:lang w:val="fr-CA" w:eastAsia="fr-FR"/>
               </w:rPr>
-            </w:pPr>
-            <w:proofErr w:type="spellStart"/>
-            <w:r>
-              <w:rPr>
-                <w:rFonts w:ascii="Cambria" w:eastAsia="Times New Roman" w:hAnsi="Cambria" w:cs="Calibri"/>
-                <w:sz w:val="24"/>
-                <w:szCs w:val="24"/>
-                <w:lang w:val="fr-CA" w:eastAsia="fr-FR"/>
-              </w:rPr>
-              <w:t>Pré-condition</w:t>
-            </w:r>
-            <w:proofErr w:type="spellEnd"/>
-            <w:r>
-              <w:rPr>
-                <w:rFonts w:ascii="Cambria" w:eastAsia="Times New Roman" w:hAnsi="Cambria" w:cs="Calibri"/>
-                <w:sz w:val="24"/>
-                <w:szCs w:val="24"/>
-                <w:lang w:val="fr-CA" w:eastAsia="fr-FR"/>
-              </w:rPr>
-              <w:t xml:space="preserve"> 1.</w:t>
-            </w:r>
-          </w:p>
-        </w:tc>
-        <w:tc>
-          <w:tcPr>
-            <w:tcW w:w="6957" w:type="dxa"/>
+              <w:t>Flux de base</w:t>
+            </w:r>
+          </w:p>
+        </w:tc>
+        <w:tc>
+          <w:tcPr>
+            <w:tcW w:w="7166" w:type="dxa"/>
             <w:gridSpan w:val="6"/>
             <w:hideMark/>
           </w:tcPr>
           <w:p>
             <w:pPr>
-              <w:spacing w:before="100" w:beforeAutospacing="1" w:after="119" w:line="238" w:lineRule="atLeast"/>
-              <w:rPr>
-                <w:rFonts w:ascii="Cambria" w:eastAsia="Times New Roman" w:hAnsi="Cambria" w:cs="Times New Roman"/>
-                <w:sz w:val="24"/>
-                <w:szCs w:val="24"/>
-                <w:lang w:eastAsia="fr-FR"/>
-              </w:rPr>
-            </w:pPr>
-            <w:r>
-              <w:rPr>
-                <w:rFonts w:ascii="Cambria" w:eastAsia="Times New Roman" w:hAnsi="Cambria" w:cs="Times New Roman"/>
-                <w:sz w:val="24"/>
-                <w:szCs w:val="24"/>
-                <w:lang w:eastAsia="fr-FR"/>
-              </w:rPr>
-              <w:t>Se trouver sur la page HOME.</w:t>
+              <w:numPr>
+                <w:ilvl w:val="0"/>
+                <w:numId w:val="24"/>
+              </w:numPr>
+              <w:spacing w:beforeAutospacing="1" w:after="0" w:afterAutospacing="1" w:line="240" w:lineRule="auto"/>
+              <w:rPr>
+                <w:rFonts w:ascii="Cambria" w:eastAsia="Times New Roman" w:hAnsi="Cambria" w:cs="Times New Roman"/>
+                <w:sz w:val="24"/>
+                <w:szCs w:val="24"/>
+                <w:lang w:eastAsia="fr-FR"/>
+              </w:rPr>
+            </w:pPr>
+            <w:r>
+              <w:rPr>
+                <w:rFonts w:ascii="Cambria" w:eastAsia="Times New Roman" w:hAnsi="Cambria" w:cs="Times New Roman"/>
+                <w:sz w:val="24"/>
+                <w:szCs w:val="24"/>
+                <w:lang w:eastAsia="fr-FR"/>
+              </w:rPr>
+              <w:t>L’utilisateur clique sur « Qui sommes-nous ? »</w:t>
+            </w:r>
+            <w:r>
+              <w:rPr>
+                <w:rFonts w:ascii="Cambria" w:eastAsia="Times New Roman" w:hAnsi="Cambria" w:cs="Times New Roman"/>
+                <w:sz w:val="24"/>
+                <w:szCs w:val="24"/>
+                <w:lang w:eastAsia="fr-FR"/>
+              </w:rPr>
+              <w:t xml:space="preserve"> présent sur chaque bas de page</w:t>
+            </w:r>
+            <w:r>
+              <w:rPr>
+                <w:rFonts w:ascii="Cambria" w:eastAsia="Times New Roman" w:hAnsi="Cambria" w:cs="Times New Roman"/>
+                <w:sz w:val="24"/>
+                <w:szCs w:val="24"/>
+                <w:lang w:eastAsia="fr-FR"/>
+              </w:rPr>
+              <w:t>.</w:t>
+            </w:r>
+          </w:p>
+          <w:p>
+            <w:pPr>
+              <w:numPr>
+                <w:ilvl w:val="0"/>
+                <w:numId w:val="24"/>
+              </w:numPr>
+              <w:spacing w:beforeAutospacing="1" w:after="0" w:afterAutospacing="1" w:line="240" w:lineRule="auto"/>
+              <w:rPr>
+                <w:rFonts w:ascii="Cambria" w:eastAsia="Times New Roman" w:hAnsi="Cambria" w:cs="Times New Roman"/>
+                <w:sz w:val="24"/>
+                <w:szCs w:val="24"/>
+                <w:lang w:eastAsia="fr-FR"/>
+              </w:rPr>
+            </w:pPr>
+            <w:r>
+              <w:rPr>
+                <w:rFonts w:ascii="Cambria" w:eastAsia="Times New Roman" w:hAnsi="Cambria" w:cs="Times New Roman"/>
+                <w:sz w:val="24"/>
+                <w:szCs w:val="24"/>
+                <w:lang w:eastAsia="fr-FR"/>
+              </w:rPr>
+              <w:t>Le système renvoie l</w:t>
+            </w:r>
+            <w:r>
+              <w:rPr>
+                <w:rFonts w:ascii="Cambria" w:eastAsia="Times New Roman" w:hAnsi="Cambria" w:cs="Times New Roman"/>
+                <w:sz w:val="24"/>
+                <w:szCs w:val="24"/>
+                <w:lang w:eastAsia="fr-FR"/>
+              </w:rPr>
+              <w:t xml:space="preserve">a page « qui sommes-nous ? » </w:t>
+            </w:r>
+            <w:r>
+              <w:rPr>
+                <w:rFonts w:ascii="Cambria" w:eastAsia="Times New Roman" w:hAnsi="Cambria" w:cs="Times New Roman"/>
+                <w:sz w:val="24"/>
+                <w:szCs w:val="24"/>
+                <w:lang w:eastAsia="fr-FR"/>
+              </w:rPr>
+              <w:t>qui contient</w:t>
+            </w:r>
+            <w:r>
+              <w:rPr>
+                <w:rFonts w:ascii="Cambria" w:eastAsia="Times New Roman" w:hAnsi="Cambria" w:cs="Times New Roman"/>
+                <w:sz w:val="24"/>
+                <w:szCs w:val="24"/>
+                <w:lang w:eastAsia="fr-FR"/>
+              </w:rPr>
+              <w:t xml:space="preserve"> des informations sur les administrateurs</w:t>
+            </w:r>
+            <w:r>
+              <w:rPr>
+                <w:rFonts w:ascii="Cambria" w:eastAsia="Times New Roman" w:hAnsi="Cambria" w:cs="Times New Roman"/>
+                <w:sz w:val="24"/>
+                <w:szCs w:val="24"/>
+                <w:lang w:eastAsia="fr-FR"/>
+              </w:rPr>
+              <w:t xml:space="preserve"> et sur</w:t>
+            </w:r>
+            <w:r>
+              <w:rPr>
+                <w:rFonts w:ascii="Cambria" w:eastAsia="Times New Roman" w:hAnsi="Cambria" w:cs="Times New Roman"/>
+                <w:sz w:val="24"/>
+                <w:szCs w:val="24"/>
+                <w:lang w:eastAsia="fr-FR"/>
+              </w:rPr>
+              <w:t xml:space="preserve"> le but du site.</w:t>
             </w:r>
           </w:p>
         </w:tc>
@@ -18843,188 +18735,6 @@
                 <w:rFonts w:ascii="Cambria" w:eastAsia="Times New Roman" w:hAnsi="Cambria" w:cs="Times New Roman"/>
                 <w:sz w:val="24"/>
                 <w:szCs w:val="24"/>
-                <w:lang w:val="en-US" w:eastAsia="fr-FR"/>
-              </w:rPr>
-            </w:pPr>
-            <w:r>
-              <w:rPr>
-                <w:rFonts w:ascii="Cambria" w:eastAsia="Times New Roman" w:hAnsi="Cambria" w:cs="Calibri"/>
-                <w:b/>
-                <w:bCs/>
-                <w:sz w:val="24"/>
-                <w:szCs w:val="24"/>
-                <w:lang w:val="en-US" w:eastAsia="fr-FR"/>
-              </w:rPr>
-              <w:t xml:space="preserve">Flux </w:t>
-            </w:r>
-            <w:proofErr w:type="spellStart"/>
-            <w:r>
-              <w:rPr>
-                <w:rFonts w:ascii="Cambria" w:eastAsia="Times New Roman" w:hAnsi="Cambria" w:cs="Calibri"/>
-                <w:b/>
-                <w:bCs/>
-                <w:sz w:val="24"/>
-                <w:szCs w:val="24"/>
-                <w:lang w:val="en-US" w:eastAsia="fr-FR"/>
-              </w:rPr>
-              <w:t>d’évènements</w:t>
-            </w:r>
-            <w:proofErr w:type="spellEnd"/>
-          </w:p>
-        </w:tc>
-      </w:tr>
-      <w:tr>
-        <w:trPr>
-          <w:cantSplit/>
-          <w:tblCellSpacing w:w="0" w:type="dxa"/>
-        </w:trPr>
-        <w:tc>
-          <w:tcPr>
-            <w:tcW w:w="2433" w:type="dxa"/>
-            <w:gridSpan w:val="3"/>
-            <w:hideMark/>
-          </w:tcPr>
-          <w:p>
-            <w:pPr>
-              <w:spacing w:before="100" w:beforeAutospacing="1" w:after="119" w:line="238" w:lineRule="atLeast"/>
-              <w:rPr>
-                <w:rFonts w:ascii="Cambria" w:eastAsia="Times New Roman" w:hAnsi="Cambria" w:cs="Times New Roman"/>
-                <w:sz w:val="24"/>
-                <w:szCs w:val="24"/>
-                <w:lang w:val="en-US" w:eastAsia="fr-FR"/>
-              </w:rPr>
-            </w:pPr>
-            <w:r>
-              <w:rPr>
-                <w:rFonts w:ascii="Cambria" w:eastAsia="Times New Roman" w:hAnsi="Cambria" w:cs="Calibri"/>
-                <w:sz w:val="24"/>
-                <w:szCs w:val="24"/>
-                <w:lang w:val="fr-CA" w:eastAsia="fr-FR"/>
-              </w:rPr>
-              <w:t>Flux de base</w:t>
-            </w:r>
-          </w:p>
-        </w:tc>
-        <w:tc>
-          <w:tcPr>
-            <w:tcW w:w="6957" w:type="dxa"/>
-            <w:gridSpan w:val="6"/>
-            <w:hideMark/>
-          </w:tcPr>
-          <w:p>
-            <w:pPr>
-              <w:numPr>
-                <w:ilvl w:val="0"/>
-                <w:numId w:val="24"/>
-              </w:numPr>
-              <w:spacing w:beforeAutospacing="1" w:after="0" w:afterAutospacing="1" w:line="240" w:lineRule="auto"/>
-              <w:rPr>
-                <w:rFonts w:ascii="Cambria" w:eastAsia="Times New Roman" w:hAnsi="Cambria" w:cs="Times New Roman"/>
-                <w:sz w:val="24"/>
-                <w:szCs w:val="24"/>
-                <w:lang w:eastAsia="fr-FR"/>
-              </w:rPr>
-            </w:pPr>
-            <w:r>
-              <w:rPr>
-                <w:rFonts w:ascii="Cambria" w:eastAsia="Times New Roman" w:hAnsi="Cambria" w:cs="Times New Roman"/>
-                <w:sz w:val="24"/>
-                <w:szCs w:val="24"/>
-                <w:lang w:eastAsia="fr-FR"/>
-              </w:rPr>
-              <w:t>L’utilisateur clique sur « Qui sommes-nous ? ».</w:t>
-            </w:r>
-          </w:p>
-          <w:p>
-            <w:pPr>
-              <w:numPr>
-                <w:ilvl w:val="0"/>
-                <w:numId w:val="24"/>
-              </w:numPr>
-              <w:spacing w:beforeAutospacing="1" w:after="0" w:afterAutospacing="1" w:line="240" w:lineRule="auto"/>
-              <w:rPr>
-                <w:rFonts w:ascii="Cambria" w:eastAsia="Times New Roman" w:hAnsi="Cambria" w:cs="Times New Roman"/>
-                <w:sz w:val="24"/>
-                <w:szCs w:val="24"/>
-                <w:lang w:eastAsia="fr-FR"/>
-              </w:rPr>
-            </w:pPr>
-            <w:r>
-              <w:rPr>
-                <w:rFonts w:ascii="Cambria" w:eastAsia="Times New Roman" w:hAnsi="Cambria" w:cs="Times New Roman"/>
-                <w:sz w:val="24"/>
-                <w:szCs w:val="24"/>
-                <w:lang w:eastAsia="fr-FR"/>
-              </w:rPr>
-              <w:t>Le système renvoie l</w:t>
-            </w:r>
-            <w:r>
-              <w:rPr>
-                <w:rFonts w:ascii="Cambria" w:eastAsia="Times New Roman" w:hAnsi="Cambria" w:cs="Times New Roman"/>
-                <w:sz w:val="24"/>
-                <w:szCs w:val="24"/>
-                <w:lang w:eastAsia="fr-FR"/>
-              </w:rPr>
-              <w:t xml:space="preserve">a page « qui sommes-nous ? » </w:t>
-            </w:r>
-            <w:r>
-              <w:rPr>
-                <w:rFonts w:ascii="Cambria" w:eastAsia="Times New Roman" w:hAnsi="Cambria" w:cs="Times New Roman"/>
-                <w:sz w:val="24"/>
-                <w:szCs w:val="24"/>
-                <w:lang w:eastAsia="fr-FR"/>
-              </w:rPr>
-              <w:t>qui contient</w:t>
-            </w:r>
-            <w:r>
-              <w:rPr>
-                <w:rFonts w:ascii="Cambria" w:eastAsia="Times New Roman" w:hAnsi="Cambria" w:cs="Times New Roman"/>
-                <w:sz w:val="24"/>
-                <w:szCs w:val="24"/>
-                <w:lang w:eastAsia="fr-FR"/>
-              </w:rPr>
-              <w:t xml:space="preserve"> des informations sur les administrateurs</w:t>
-            </w:r>
-            <w:r>
-              <w:rPr>
-                <w:rFonts w:ascii="Cambria" w:eastAsia="Times New Roman" w:hAnsi="Cambria" w:cs="Times New Roman"/>
-                <w:sz w:val="24"/>
-                <w:szCs w:val="24"/>
-                <w:lang w:eastAsia="fr-FR"/>
-              </w:rPr>
-              <w:t xml:space="preserve"> et sur</w:t>
-            </w:r>
-            <w:r>
-              <w:rPr>
-                <w:rFonts w:ascii="Cambria" w:eastAsia="Times New Roman" w:hAnsi="Cambria" w:cs="Times New Roman"/>
-                <w:sz w:val="24"/>
-                <w:szCs w:val="24"/>
-                <w:lang w:eastAsia="fr-FR"/>
-              </w:rPr>
-              <w:t xml:space="preserve"> le but du site.</w:t>
-            </w:r>
-          </w:p>
-        </w:tc>
-      </w:tr>
-      <w:tr>
-        <w:trPr>
-          <w:cantSplit/>
-          <w:tblCellSpacing w:w="0" w:type="dxa"/>
-        </w:trPr>
-        <w:tc>
-          <w:tcPr>
-            <w:tcW w:w="9390" w:type="dxa"/>
-            <w:gridSpan w:val="9"/>
-            <w:shd w:val="clear" w:color="auto" w:fill="E6E6E6"/>
-            <w:hideMark/>
-          </w:tcPr>
-          <w:p>
-            <w:pPr>
-              <w:spacing w:before="100" w:beforeAutospacing="1" w:after="119" w:line="238" w:lineRule="atLeast"/>
-              <w:rPr>
-                <w:rFonts w:ascii="Cambria" w:eastAsia="Times New Roman" w:hAnsi="Cambria" w:cs="Times New Roman"/>
-                <w:sz w:val="24"/>
-                <w:szCs w:val="24"/>
                 <w:lang w:val="fr-CA" w:eastAsia="fr-FR"/>
               </w:rPr>
             </w:pPr>
@@ -19048,7 +18758,7 @@
         </w:trPr>
         <w:tc>
           <w:tcPr>
-            <w:tcW w:w="1702" w:type="dxa"/>
+            <w:tcW w:w="1609" w:type="dxa"/>
             <w:gridSpan w:val="2"/>
             <w:hideMark/>
           </w:tcPr>
@@ -19115,7 +18825,7 @@
         </w:tc>
         <w:tc>
           <w:tcPr>
-            <w:tcW w:w="1416" w:type="dxa"/>
+            <w:tcW w:w="1576" w:type="dxa"/>
             <w:gridSpan w:val="2"/>
             <w:hideMark/>
           </w:tcPr>
@@ -19142,7 +18852,7 @@
         </w:tc>
         <w:tc>
           <w:tcPr>
-            <w:tcW w:w="3456" w:type="dxa"/>
+            <w:tcW w:w="3601" w:type="dxa"/>
             <w:gridSpan w:val="2"/>
             <w:hideMark/>
           </w:tcPr>
@@ -19169,7 +18879,7 @@
         </w:tc>
         <w:tc>
           <w:tcPr>
-            <w:tcW w:w="2816" w:type="dxa"/>
+            <w:tcW w:w="2604" w:type="dxa"/>
             <w:gridSpan w:val="3"/>
             <w:hideMark/>
           </w:tcPr>
@@ -19386,6 +19096,7 @@
                 <w:szCs w:val="24"/>
                 <w:lang w:eastAsia="fr-FR"/>
               </w:rPr>
+              <w:lastRenderedPageBreak/>
               <w:t>ID</w:t>
             </w:r>
           </w:p>
@@ -20463,6 +20174,7 @@
                 <w:szCs w:val="24"/>
                 <w:lang w:eastAsia="fr-FR"/>
               </w:rPr>
+              <w:lastRenderedPageBreak/>
               <w:t>ID</w:t>
             </w:r>
           </w:p>
@@ -22872,10 +22584,20 @@
                 <w:rFonts w:ascii="Cambria" w:eastAsia="Times New Roman" w:hAnsi="Cambria" w:cs="Times New Roman"/>
                 <w:sz w:val="24"/>
                 <w:szCs w:val="24"/>
+                <w:lang w:val="en-US" w:eastAsia="fr-FR"/>
+              </w:rPr>
+            </w:pPr>
+            <w:proofErr w:type="spellStart"/>
+            <w:r>
+              <w:rPr>
+                <w:rFonts w:ascii="Cambria" w:eastAsia="Times New Roman" w:hAnsi="Cambria" w:cs="Calibri"/>
+                <w:sz w:val="24"/>
+                <w:szCs w:val="24"/>
                 <w:lang w:val="fr-CA" w:eastAsia="fr-FR"/>
               </w:rPr>
-            </w:pPr>
-            <w:proofErr w:type="spellStart"/>
+              <w:t>Pré-condition</w:t>
+            </w:r>
+            <w:proofErr w:type="spellEnd"/>
             <w:r>
               <w:rPr>
                 <w:rFonts w:ascii="Cambria" w:eastAsia="Times New Roman" w:hAnsi="Cambria" w:cs="Calibri"/>
@@ -22883,9 +22605,8 @@
                 <w:szCs w:val="24"/>
                 <w:lang w:val="fr-CA" w:eastAsia="fr-FR"/>
               </w:rPr>
-              <w:t>Pré-condition</w:t>
-            </w:r>
-            <w:proofErr w:type="spellEnd"/>
+              <w:t xml:space="preserve"> 1</w:t>
+            </w:r>
             <w:r>
               <w:rPr>
                 <w:rFonts w:ascii="Cambria" w:eastAsia="Times New Roman" w:hAnsi="Cambria" w:cs="Calibri"/>
@@ -22893,7 +22614,7 @@
                 <w:szCs w:val="24"/>
                 <w:lang w:val="fr-CA" w:eastAsia="fr-FR"/>
               </w:rPr>
-              <w:t xml:space="preserve"> 1.</w:t>
+              <w:t>.</w:t>
             </w:r>
           </w:p>
         </w:tc>
@@ -22920,7 +22641,7 @@
                 <w:szCs w:val="24"/>
                 <w:lang w:eastAsia="fr-FR"/>
               </w:rPr>
-              <w:t>Etre sur la page HOME</w:t>
+              <w:t>Etre connecté</w:t>
             </w:r>
           </w:p>
         </w:tc>
@@ -22932,8 +22653,9 @@
         </w:trPr>
         <w:tc>
           <w:tcPr>
-            <w:tcW w:w="2286" w:type="dxa"/>
-            <w:gridSpan w:val="3"/>
+            <w:tcW w:w="9390" w:type="dxa"/>
+            <w:gridSpan w:val="9"/>
+            <w:shd w:val="clear" w:color="auto" w:fill="E6E6E6"/>
             <w:hideMark/>
           </w:tcPr>
           <w:p>
@@ -22946,62 +22668,30 @@
                 <w:lang w:val="en-US" w:eastAsia="fr-FR"/>
               </w:rPr>
             </w:pPr>
+            <w:r>
+              <w:rPr>
+                <w:rFonts w:ascii="Cambria" w:eastAsia="Times New Roman" w:hAnsi="Cambria" w:cs="Calibri"/>
+                <w:b/>
+                <w:bCs/>
+                <w:sz w:val="24"/>
+                <w:szCs w:val="24"/>
+                <w:lang w:val="en-US" w:eastAsia="fr-FR"/>
+              </w:rPr>
+              <w:t xml:space="preserve">Flux </w:t>
+            </w:r>
             <w:proofErr w:type="spellStart"/>
             <w:r>
               <w:rPr>
                 <w:rFonts w:ascii="Cambria" w:eastAsia="Times New Roman" w:hAnsi="Cambria" w:cs="Calibri"/>
-                <w:sz w:val="24"/>
-                <w:szCs w:val="24"/>
-                <w:lang w:val="fr-CA" w:eastAsia="fr-FR"/>
-              </w:rPr>
-              <w:t>Pré-condition</w:t>
+                <w:b/>
+                <w:bCs/>
+                <w:sz w:val="24"/>
+                <w:szCs w:val="24"/>
+                <w:lang w:val="en-US" w:eastAsia="fr-FR"/>
+              </w:rPr>
+              <w:t>d’évènements</w:t>
             </w:r>
             <w:proofErr w:type="spellEnd"/>
-            <w:r>
-              <w:rPr>
-                <w:rFonts w:ascii="Cambria" w:eastAsia="Times New Roman" w:hAnsi="Cambria" w:cs="Calibri"/>
-                <w:sz w:val="24"/>
-                <w:szCs w:val="24"/>
-                <w:lang w:val="fr-CA" w:eastAsia="fr-FR"/>
-              </w:rPr>
-              <w:t xml:space="preserve"> 2</w:t>
-            </w:r>
-            <w:r>
-              <w:rPr>
-                <w:rFonts w:ascii="Cambria" w:eastAsia="Times New Roman" w:hAnsi="Cambria" w:cs="Calibri"/>
-                <w:sz w:val="24"/>
-                <w:szCs w:val="24"/>
-                <w:lang w:val="fr-CA" w:eastAsia="fr-FR"/>
-              </w:rPr>
-              <w:t>.</w:t>
-            </w:r>
-          </w:p>
-        </w:tc>
-        <w:tc>
-          <w:tcPr>
-            <w:tcW w:w="7104" w:type="dxa"/>
-            <w:gridSpan w:val="6"/>
-            <w:hideMark/>
-          </w:tcPr>
-          <w:p>
-            <w:pPr>
-              <w:spacing w:before="100" w:beforeAutospacing="1" w:after="119" w:line="238" w:lineRule="atLeast"/>
-              <w:rPr>
-                <w:rFonts w:ascii="Cambria" w:eastAsia="Times New Roman" w:hAnsi="Cambria" w:cs="Times New Roman"/>
-                <w:sz w:val="24"/>
-                <w:szCs w:val="24"/>
-                <w:lang w:eastAsia="fr-FR"/>
-              </w:rPr>
-            </w:pPr>
-            <w:r>
-              <w:rPr>
-                <w:rFonts w:ascii="Cambria" w:eastAsia="Times New Roman" w:hAnsi="Cambria" w:cs="Times New Roman"/>
-                <w:sz w:val="24"/>
-                <w:szCs w:val="24"/>
-                <w:lang w:eastAsia="fr-FR"/>
-              </w:rPr>
-              <w:t>Etre connecté</w:t>
-            </w:r>
           </w:p>
         </w:tc>
       </w:tr>
@@ -23012,55 +22702,6 @@
         </w:trPr>
         <w:tc>
           <w:tcPr>
-            <w:tcW w:w="9390" w:type="dxa"/>
-            <w:gridSpan w:val="9"/>
-            <w:shd w:val="clear" w:color="auto" w:fill="E6E6E6"/>
-            <w:hideMark/>
-          </w:tcPr>
-          <w:p>
-            <w:pPr>
-              <w:spacing w:before="100" w:beforeAutospacing="1" w:after="119" w:line="238" w:lineRule="atLeast"/>
-              <w:rPr>
-                <w:rFonts w:ascii="Cambria" w:eastAsia="Times New Roman" w:hAnsi="Cambria" w:cs="Times New Roman"/>
-                <w:sz w:val="24"/>
-                <w:szCs w:val="24"/>
-                <w:lang w:val="en-US" w:eastAsia="fr-FR"/>
-              </w:rPr>
-            </w:pPr>
-            <w:r>
-              <w:rPr>
-                <w:rFonts w:ascii="Cambria" w:eastAsia="Times New Roman" w:hAnsi="Cambria" w:cs="Calibri"/>
-                <w:b/>
-                <w:bCs/>
-                <w:sz w:val="24"/>
-                <w:szCs w:val="24"/>
-                <w:lang w:val="en-US" w:eastAsia="fr-FR"/>
-              </w:rPr>
-              <w:t xml:space="preserve">Flux </w:t>
-            </w:r>
-            <w:proofErr w:type="spellStart"/>
-            <w:r>
-              <w:rPr>
-                <w:rFonts w:ascii="Cambria" w:eastAsia="Times New Roman" w:hAnsi="Cambria" w:cs="Calibri"/>
-                <w:b/>
-                <w:bCs/>
-                <w:sz w:val="24"/>
-                <w:szCs w:val="24"/>
-                <w:lang w:val="en-US" w:eastAsia="fr-FR"/>
-              </w:rPr>
-              <w:t>d’évènements</w:t>
-            </w:r>
-            <w:proofErr w:type="spellEnd"/>
-          </w:p>
-        </w:tc>
-      </w:tr>
-      <w:tr>
-        <w:trPr>
-          <w:cantSplit/>
-          <w:tblCellSpacing w:w="0" w:type="dxa"/>
-        </w:trPr>
-        <w:tc>
-          <w:tcPr>
             <w:tcW w:w="2286" w:type="dxa"/>
             <w:gridSpan w:val="3"/>
             <w:hideMark/>
@@ -23114,6 +22755,15 @@
                 <w:lang w:eastAsia="fr-FR"/>
               </w:rPr>
               <w:t>L’utilisateur clique sur « Nous contacter »</w:t>
+            </w:r>
+            <w:r>
+              <w:rPr>
+                <w:rFonts w:ascii="Cambria" w:eastAsia="Times New Roman" w:hAnsi="Cambria" w:cs="Times New Roman"/>
+                <w:sz w:val="24"/>
+                <w:szCs w:val="24"/>
+                <w:lang w:eastAsia="fr-FR"/>
+              </w:rPr>
+              <w:t xml:space="preserve"> présent en bas de chaque page.</w:t>
             </w:r>
           </w:p>
           <w:p>
@@ -27225,68 +26875,6 @@
         </w:trPr>
         <w:tc>
           <w:tcPr>
-            <w:tcW w:w="2444" w:type="dxa"/>
-            <w:gridSpan w:val="3"/>
-            <w:hideMark/>
-          </w:tcPr>
-          <w:p>
-            <w:pPr>
-              <w:spacing w:before="100" w:beforeAutospacing="1" w:after="119" w:line="238" w:lineRule="atLeast"/>
-              <w:rPr>
-                <w:rFonts w:ascii="Cambria" w:eastAsia="Times New Roman" w:hAnsi="Cambria" w:cs="Times New Roman"/>
-                <w:sz w:val="24"/>
-                <w:szCs w:val="24"/>
-                <w:lang w:val="en-US" w:eastAsia="fr-FR"/>
-              </w:rPr>
-            </w:pPr>
-            <w:proofErr w:type="spellStart"/>
-            <w:r>
-              <w:rPr>
-                <w:rFonts w:ascii="Cambria" w:eastAsia="Times New Roman" w:hAnsi="Cambria" w:cs="Calibri"/>
-                <w:sz w:val="24"/>
-                <w:szCs w:val="24"/>
-                <w:lang w:val="fr-CA" w:eastAsia="fr-FR"/>
-              </w:rPr>
-              <w:t>Pré-condition</w:t>
-            </w:r>
-            <w:proofErr w:type="spellEnd"/>
-            <w:r>
-              <w:rPr>
-                <w:rFonts w:ascii="Cambria" w:eastAsia="Times New Roman" w:hAnsi="Cambria" w:cs="Calibri"/>
-                <w:sz w:val="24"/>
-                <w:szCs w:val="24"/>
-                <w:lang w:val="fr-CA" w:eastAsia="fr-FR"/>
-              </w:rPr>
-              <w:t xml:space="preserve"> N.</w:t>
-            </w:r>
-          </w:p>
-        </w:tc>
-        <w:tc>
-          <w:tcPr>
-            <w:tcW w:w="6946" w:type="dxa"/>
-            <w:gridSpan w:val="6"/>
-            <w:hideMark/>
-          </w:tcPr>
-          <w:p>
-            <w:pPr>
-              <w:spacing w:before="100" w:beforeAutospacing="1" w:after="119" w:line="238" w:lineRule="atLeast"/>
-              <w:rPr>
-                <w:rFonts w:ascii="Cambria" w:eastAsia="Times New Roman" w:hAnsi="Cambria" w:cs="Times New Roman"/>
-                <w:sz w:val="24"/>
-                <w:szCs w:val="24"/>
-                <w:lang w:eastAsia="fr-FR"/>
-              </w:rPr>
-            </w:pPr>
-          </w:p>
-        </w:tc>
-      </w:tr>
-      <w:tr>
-        <w:trPr>
-          <w:cantSplit/>
-          <w:tblCellSpacing w:w="0" w:type="dxa"/>
-        </w:trPr>
-        <w:tc>
-          <w:tcPr>
             <w:tcW w:w="9390" w:type="dxa"/>
             <w:gridSpan w:val="9"/>
             <w:shd w:val="clear" w:color="auto" w:fill="E6E6E6"/>
@@ -27302,6 +26890,8 @@
                 <w:lang w:val="en-US" w:eastAsia="fr-FR"/>
               </w:rPr>
             </w:pPr>
+            <w:bookmarkStart w:id="2" w:name="_GoBack"/>
+            <w:bookmarkEnd w:id="2"/>
             <w:r>
               <w:rPr>
                 <w:rFonts w:ascii="Cambria" w:eastAsia="Times New Roman" w:hAnsi="Cambria" w:cs="Calibri"/>
@@ -33263,7 +32853,7 @@
 </file>
 
 <file path=customXml/itemProps1.xml><?xml version="1.0" encoding="utf-8"?>
-<ds:datastoreItem xmlns:ds="http://schemas.openxmlformats.org/officeDocument/2006/customXml" ds:itemID="{CD85C14A-0A8D-410B-8865-DADD308C0D0B}">
+<ds:datastoreItem xmlns:ds="http://schemas.openxmlformats.org/officeDocument/2006/customXml" ds:itemID="{1FEA79B3-74DF-4C42-B8BA-C21DEEA155A5}">
   <ds:schemaRefs>
     <ds:schemaRef ds:uri="http://schemas.openxmlformats.org/officeDocument/2006/bibliography"/>
   </ds:schemaRefs>

</xml_diff>